<commit_message>
:books: Innovation case executive summary
</commit_message>
<xml_diff>
--- a/innovation_case/mange.docx
+++ b/innovation_case/mange.docx
@@ -50,61 +50,7 @@
         <w:rPr>
           <w:rFonts w:ascii="Times New Roman" w:hAnsi="Times New Roman" w:cs="Times New Roman"/>
         </w:rPr>
-        <w:t xml:space="preserve">We introduce a new tool, powered by </w:t>
-      </w:r>
-      <w:r>
-        <w:rPr>
-          <w:rFonts w:ascii="Times New Roman" w:hAnsi="Times New Roman" w:cs="Times New Roman"/>
-        </w:rPr>
-        <w:t>state-of-the-art</w:t>
-      </w:r>
-      <w:r>
-        <w:rPr>
-          <w:rFonts w:ascii="Times New Roman" w:hAnsi="Times New Roman" w:cs="Times New Roman"/>
-        </w:rPr>
-        <w:t xml:space="preserve"> deep learning, to enable </w:t>
-      </w:r>
-      <w:r>
-        <w:rPr>
-          <w:rFonts w:ascii="Times New Roman" w:hAnsi="Times New Roman" w:cs="Times New Roman"/>
-        </w:rPr>
-        <w:t>an individual to conduct</w:t>
-      </w:r>
-      <w:r>
-        <w:rPr>
-          <w:rFonts w:ascii="Times New Roman" w:hAnsi="Times New Roman" w:cs="Times New Roman"/>
-        </w:rPr>
-        <w:t xml:space="preserve"> both</w:t>
-      </w:r>
-      <w:r>
-        <w:rPr>
-          <w:rFonts w:ascii="Times New Roman" w:hAnsi="Times New Roman" w:cs="Times New Roman"/>
-        </w:rPr>
-        <w:t xml:space="preserve"> quantitative </w:t>
-      </w:r>
-      <w:r>
-        <w:rPr>
-          <w:rFonts w:ascii="Times New Roman" w:hAnsi="Times New Roman" w:cs="Times New Roman"/>
-        </w:rPr>
-        <w:t xml:space="preserve">and technical </w:t>
-      </w:r>
-      <w:r>
-        <w:rPr>
-          <w:rFonts w:ascii="Times New Roman" w:hAnsi="Times New Roman" w:cs="Times New Roman"/>
-        </w:rPr>
-        <w:t>analysis on their trades. Importantly, using our tool requires no prior knowledge of machine learning, mathematics, or programming.</w:t>
-      </w:r>
-      <w:r>
-        <w:rPr>
-          <w:rFonts w:ascii="Times New Roman" w:hAnsi="Times New Roman" w:cs="Times New Roman"/>
-        </w:rPr>
-        <w:t xml:space="preserve"> We will deliver our tool via an online subscription to a web application</w:t>
-      </w:r>
-      <w:r>
-        <w:rPr>
-          <w:rFonts w:ascii="Times New Roman" w:hAnsi="Times New Roman" w:cs="Times New Roman"/>
-        </w:rPr>
-        <w:t>.</w:t>
+        <w:t>According to our</w:t>
       </w:r>
       <w:r>
         <w:rPr>
@@ -116,37 +62,79 @@
         <w:rPr>
           <w:rFonts w:ascii="Times New Roman" w:hAnsi="Times New Roman" w:cs="Times New Roman"/>
         </w:rPr>
-        <w:t xml:space="preserve">Our plan is </w:t>
-      </w:r>
-      <w:r>
-        <w:rPr>
-          <w:rFonts w:ascii="Times New Roman" w:hAnsi="Times New Roman" w:cs="Times New Roman"/>
-        </w:rPr>
-        <w:t xml:space="preserve">to evolve our product to include a suite of other tools, trading blogs, </w:t>
-      </w:r>
-      <w:r>
-        <w:rPr>
-          <w:rFonts w:ascii="Times New Roman" w:hAnsi="Times New Roman" w:cs="Times New Roman"/>
-        </w:rPr>
-        <w:t>trading tutorials</w:t>
-      </w:r>
-      <w:r>
-        <w:rPr>
-          <w:rFonts w:ascii="Times New Roman" w:hAnsi="Times New Roman" w:cs="Times New Roman"/>
-        </w:rPr>
-        <w:t xml:space="preserve">, and to develop </w:t>
-      </w:r>
-      <w:r>
-        <w:rPr>
-          <w:rFonts w:ascii="Times New Roman" w:hAnsi="Times New Roman" w:cs="Times New Roman"/>
-        </w:rPr>
-        <w:t>an online community</w:t>
-      </w:r>
-      <w:r>
-        <w:rPr>
-          <w:rFonts w:ascii="Times New Roman" w:hAnsi="Times New Roman" w:cs="Times New Roman"/>
-        </w:rPr>
-        <w:t>.</w:t>
+        <w:t>recent</w:t>
+      </w:r>
+      <w:r>
+        <w:rPr>
+          <w:rFonts w:ascii="Times New Roman" w:hAnsi="Times New Roman" w:cs="Times New Roman"/>
+        </w:rPr>
+        <w:t xml:space="preserve"> survey, 80% of individuals trading </w:t>
+      </w:r>
+      <w:r>
+        <w:rPr>
+          <w:rFonts w:ascii="Times New Roman" w:hAnsi="Times New Roman" w:cs="Times New Roman"/>
+        </w:rPr>
+        <w:t xml:space="preserve">in the financial markets </w:t>
+      </w:r>
+      <w:r>
+        <w:rPr>
+          <w:rFonts w:ascii="Times New Roman" w:hAnsi="Times New Roman" w:cs="Times New Roman"/>
+        </w:rPr>
+        <w:t xml:space="preserve">online (ranging in age from 19 to 40) do not conduct any form of analysis before placing a trade. Those who do, tend to use simple methods lacking scientific support. The most successful trading firms have teams of quantitative researchers utilising many techniques involving statistics and machine learning. These advanced </w:t>
+      </w:r>
+      <w:r>
+        <w:rPr>
+          <w:rFonts w:ascii="Times New Roman" w:hAnsi="Times New Roman" w:cs="Times New Roman"/>
+        </w:rPr>
+        <w:t>methods</w:t>
+      </w:r>
+      <w:r>
+        <w:rPr>
+          <w:rFonts w:ascii="Times New Roman" w:hAnsi="Times New Roman" w:cs="Times New Roman"/>
+        </w:rPr>
+        <w:t xml:space="preserve"> simply </w:t>
+      </w:r>
+      <w:r>
+        <w:rPr>
+          <w:rFonts w:ascii="Times New Roman" w:hAnsi="Times New Roman" w:cs="Times New Roman"/>
+        </w:rPr>
+        <w:t>are not</w:t>
+      </w:r>
+      <w:r>
+        <w:rPr>
+          <w:rFonts w:ascii="Times New Roman" w:hAnsi="Times New Roman" w:cs="Times New Roman"/>
+        </w:rPr>
+        <w:t xml:space="preserve"> available to the ordinary individual</w:t>
+      </w:r>
+      <w:r>
+        <w:rPr>
+          <w:rFonts w:ascii="Times New Roman" w:hAnsi="Times New Roman" w:cs="Times New Roman"/>
+        </w:rPr>
+        <w:t>,</w:t>
+      </w:r>
+      <w:r>
+        <w:rPr>
+          <w:rFonts w:ascii="Times New Roman" w:hAnsi="Times New Roman" w:cs="Times New Roman"/>
+        </w:rPr>
+        <w:t xml:space="preserve"> leaving them at a decisive disadvantage in the markets. </w:t>
+      </w:r>
+      <w:r>
+        <w:rPr>
+          <w:rFonts w:ascii="Times New Roman" w:hAnsi="Times New Roman" w:cs="Times New Roman"/>
+        </w:rPr>
+        <w:t xml:space="preserve">We estimate a market value </w:t>
+      </w:r>
+      <w:r>
+        <w:rPr>
+          <w:rFonts w:ascii="Times New Roman" w:hAnsi="Times New Roman" w:cs="Times New Roman"/>
+        </w:rPr>
+        <w:t xml:space="preserve">for these individuals </w:t>
+      </w:r>
+      <w:r>
+        <w:rPr>
+          <w:rFonts w:ascii="Times New Roman" w:hAnsi="Times New Roman" w:cs="Times New Roman"/>
+        </w:rPr>
+        <w:t>of approximately £17.3m (based on potential per annum revenue).</w:t>
       </w:r>
     </w:p>
     <w:p>
@@ -162,6 +150,160 @@
         <w:rPr>
           <w:rFonts w:ascii="Times New Roman" w:hAnsi="Times New Roman" w:cs="Times New Roman"/>
         </w:rPr>
+        <w:t xml:space="preserve">We introduce a new tool, powered by </w:t>
+      </w:r>
+      <w:r>
+        <w:rPr>
+          <w:rFonts w:ascii="Times New Roman" w:hAnsi="Times New Roman" w:cs="Times New Roman"/>
+        </w:rPr>
+        <w:t>state-of-the-art</w:t>
+      </w:r>
+      <w:r>
+        <w:rPr>
+          <w:rFonts w:ascii="Times New Roman" w:hAnsi="Times New Roman" w:cs="Times New Roman"/>
+        </w:rPr>
+        <w:t xml:space="preserve"> deep learning, to enable </w:t>
+      </w:r>
+      <w:r>
+        <w:rPr>
+          <w:rFonts w:ascii="Times New Roman" w:hAnsi="Times New Roman" w:cs="Times New Roman"/>
+        </w:rPr>
+        <w:t>an individual to conduct</w:t>
+      </w:r>
+      <w:r>
+        <w:rPr>
+          <w:rFonts w:ascii="Times New Roman" w:hAnsi="Times New Roman" w:cs="Times New Roman"/>
+        </w:rPr>
+        <w:t xml:space="preserve"> both</w:t>
+      </w:r>
+      <w:r>
+        <w:rPr>
+          <w:rFonts w:ascii="Times New Roman" w:hAnsi="Times New Roman" w:cs="Times New Roman"/>
+        </w:rPr>
+        <w:t xml:space="preserve"> quantitative </w:t>
+      </w:r>
+      <w:r>
+        <w:rPr>
+          <w:rFonts w:ascii="Times New Roman" w:hAnsi="Times New Roman" w:cs="Times New Roman"/>
+        </w:rPr>
+        <w:t xml:space="preserve">and technical </w:t>
+      </w:r>
+      <w:r>
+        <w:rPr>
+          <w:rFonts w:ascii="Times New Roman" w:hAnsi="Times New Roman" w:cs="Times New Roman"/>
+        </w:rPr>
+        <w:t xml:space="preserve">analysis on their trades. </w:t>
+      </w:r>
+      <w:r>
+        <w:rPr>
+          <w:rFonts w:ascii="Times New Roman" w:hAnsi="Times New Roman" w:cs="Times New Roman"/>
+        </w:rPr>
+        <w:t>The technology we intend to use is both new (</w:t>
+      </w:r>
+      <w:r>
+        <w:rPr>
+          <w:rFonts w:ascii="Times New Roman" w:hAnsi="Times New Roman" w:cs="Times New Roman"/>
+        </w:rPr>
+        <w:t xml:space="preserve">first devised in </w:t>
+      </w:r>
+      <w:r>
+        <w:rPr>
+          <w:rFonts w:ascii="Times New Roman" w:hAnsi="Times New Roman" w:cs="Times New Roman"/>
+        </w:rPr>
+        <w:t xml:space="preserve">2020) and has never been applied to the financial markets before. </w:t>
+      </w:r>
+      <w:r>
+        <w:rPr>
+          <w:rFonts w:ascii="Times New Roman" w:hAnsi="Times New Roman" w:cs="Times New Roman"/>
+        </w:rPr>
+        <w:t>Importantly, using our tool requires no prior knowledge of machine learning, mathematics, or programming.</w:t>
+      </w:r>
+      <w:r>
+        <w:rPr>
+          <w:rFonts w:ascii="Times New Roman" w:hAnsi="Times New Roman" w:cs="Times New Roman"/>
+        </w:rPr>
+        <w:t xml:space="preserve"> We will deliver our tool via an online subscription to a web application</w:t>
+      </w:r>
+      <w:r>
+        <w:rPr>
+          <w:rFonts w:ascii="Times New Roman" w:hAnsi="Times New Roman" w:cs="Times New Roman"/>
+        </w:rPr>
+        <w:t xml:space="preserve"> with ease-of-use and simplicity as its primary focus</w:t>
+      </w:r>
+      <w:r>
+        <w:rPr>
+          <w:rFonts w:ascii="Times New Roman" w:hAnsi="Times New Roman" w:cs="Times New Roman"/>
+        </w:rPr>
+        <w:t>.</w:t>
+      </w:r>
+      <w:r>
+        <w:rPr>
+          <w:rFonts w:ascii="Times New Roman" w:hAnsi="Times New Roman" w:cs="Times New Roman"/>
+        </w:rPr>
+        <w:t xml:space="preserve"> </w:t>
+      </w:r>
+      <w:r>
+        <w:rPr>
+          <w:rFonts w:ascii="Times New Roman" w:hAnsi="Times New Roman" w:cs="Times New Roman"/>
+        </w:rPr>
+        <w:t xml:space="preserve">Our plan is </w:t>
+      </w:r>
+      <w:r>
+        <w:rPr>
+          <w:rFonts w:ascii="Times New Roman" w:hAnsi="Times New Roman" w:cs="Times New Roman"/>
+        </w:rPr>
+        <w:t xml:space="preserve">to evolve our product to include a suite of other tools, trading blogs, </w:t>
+      </w:r>
+      <w:r>
+        <w:rPr>
+          <w:rFonts w:ascii="Times New Roman" w:hAnsi="Times New Roman" w:cs="Times New Roman"/>
+        </w:rPr>
+        <w:t>trading tutorials</w:t>
+      </w:r>
+      <w:r>
+        <w:rPr>
+          <w:rFonts w:ascii="Times New Roman" w:hAnsi="Times New Roman" w:cs="Times New Roman"/>
+        </w:rPr>
+        <w:t xml:space="preserve">, and to develop </w:t>
+      </w:r>
+      <w:r>
+        <w:rPr>
+          <w:rFonts w:ascii="Times New Roman" w:hAnsi="Times New Roman" w:cs="Times New Roman"/>
+        </w:rPr>
+        <w:t>an online community</w:t>
+      </w:r>
+      <w:r>
+        <w:rPr>
+          <w:rFonts w:ascii="Times New Roman" w:hAnsi="Times New Roman" w:cs="Times New Roman"/>
+        </w:rPr>
+        <w:t xml:space="preserve"> of people open to </w:t>
+      </w:r>
+      <w:r>
+        <w:rPr>
+          <w:rFonts w:ascii="Times New Roman" w:hAnsi="Times New Roman" w:cs="Times New Roman"/>
+        </w:rPr>
+        <w:t>sharing trading ideas</w:t>
+      </w:r>
+      <w:r>
+        <w:rPr>
+          <w:rFonts w:ascii="Times New Roman" w:hAnsi="Times New Roman" w:cs="Times New Roman"/>
+        </w:rPr>
+        <w:t>.</w:t>
+      </w:r>
+    </w:p>
+    <w:p>
+      <w:pPr>
+        <w:tabs>
+          <w:tab w:val="left" w:pos="3300"/>
+        </w:tabs>
+        <w:rPr>
+          <w:rFonts w:ascii="Times New Roman" w:hAnsi="Times New Roman" w:cs="Times New Roman"/>
+        </w:rPr>
+      </w:pPr>
+      <w:r>
+        <w:rPr>
+          <w:rFonts w:ascii="Times New Roman" w:hAnsi="Times New Roman" w:cs="Times New Roman"/>
+        </w:rPr>
         <w:t>Figure 1. in Appendix A shows an outline of our impact plan. We plan to use crowd funding to raise initial capital and gather willing users for beta testing</w:t>
       </w:r>
       <w:r>
@@ -256,7 +398,19 @@
         <w:rPr>
           <w:rFonts w:ascii="Times New Roman" w:hAnsi="Times New Roman" w:cs="Times New Roman"/>
         </w:rPr>
-        <w:t xml:space="preserve">Trading as an individual takes time and effort. Many people lack the necessary skills or tools even to begin trading in the first place. According to our recent survey, 75% of those who do not trade cite high risk, lack of analysis tools, or lack of knowledge as reasons. It is also estimated that 80% of people who begin trading end up losing money. Successful trading firms often rely on quantitative analysis and </w:t>
+        <w:t xml:space="preserve">Trading as an individual takes time and effort. Many people lack the necessary skills or tools even to begin trading in the first place. </w:t>
+      </w:r>
+      <w:r>
+        <w:rPr>
+          <w:rFonts w:ascii="Times New Roman" w:hAnsi="Times New Roman" w:cs="Times New Roman"/>
+        </w:rPr>
+        <w:t>Our survey found that</w:t>
+      </w:r>
+      <w:r>
+        <w:rPr>
+          <w:rFonts w:ascii="Times New Roman" w:hAnsi="Times New Roman" w:cs="Times New Roman"/>
+        </w:rPr>
+        <w:t xml:space="preserve"> 75% of those who do not trade cite high risk, lack of analysis tools, or lack of knowledge as reasons. It is also estimated that 80% of people who begin trading end up losing money. Successful trading firms often rely on quantitative analysis and </w:t>
       </w:r>
       <w:r>
         <w:rPr>
@@ -405,25 +559,7 @@
         <w:rPr>
           <w:rFonts w:ascii="Times New Roman" w:hAnsi="Times New Roman" w:cs="Times New Roman"/>
         </w:rPr>
-        <w:t>mathematic</w:t>
-      </w:r>
-      <w:r>
-        <w:rPr>
-          <w:rFonts w:ascii="Times New Roman" w:hAnsi="Times New Roman" w:cs="Times New Roman"/>
-        </w:rPr>
-        <w:t xml:space="preserve">s, </w:t>
-      </w:r>
-      <w:r>
-        <w:rPr>
-          <w:rFonts w:ascii="Times New Roman" w:hAnsi="Times New Roman" w:cs="Times New Roman"/>
-        </w:rPr>
-        <w:t>programming,</w:t>
-      </w:r>
-      <w:r>
-        <w:rPr>
-          <w:rFonts w:ascii="Times New Roman" w:hAnsi="Times New Roman" w:cs="Times New Roman"/>
-        </w:rPr>
-        <w:t xml:space="preserve"> or machine learning</w:t>
+        <w:t>machine learning, mathematics, or programming</w:t>
       </w:r>
       <w:r>
         <w:rPr>
@@ -553,7 +689,14 @@
         <w:rPr>
           <w:rFonts w:ascii="Times New Roman" w:hAnsi="Times New Roman" w:cs="Times New Roman"/>
         </w:rPr>
-        <w:t xml:space="preserve"> the number of online traders has experienced excess growth in recent years, with more people looking to find ways to make money in the stock market. </w:t>
+        <w:t xml:space="preserve"> the number of online traders has </w:t>
+      </w:r>
+      <w:r>
+        <w:rPr>
+          <w:rFonts w:ascii="Times New Roman" w:hAnsi="Times New Roman" w:cs="Times New Roman"/>
+        </w:rPr>
+        <w:lastRenderedPageBreak/>
+        <w:t xml:space="preserve">experienced excess growth in recent years, with more people looking to find ways to make money in the stock market. </w:t>
       </w:r>
     </w:p>
     <w:p>
@@ -769,7 +912,6 @@
         <w:rPr>
           <w:rFonts w:ascii="Times New Roman" w:hAnsi="Times New Roman" w:cs="Times New Roman"/>
         </w:rPr>
-        <w:lastRenderedPageBreak/>
         <w:t>TradingView</w:t>
       </w:r>
       <w:proofErr w:type="spellEnd"/>
@@ -777,7 +919,19 @@
         <w:rPr>
           <w:rFonts w:ascii="Times New Roman" w:hAnsi="Times New Roman" w:cs="Times New Roman"/>
         </w:rPr>
-        <w:t xml:space="preserve">, a similar company providing trading tools online, reported an estimated 17m monthly active users. According to our survey, 50% of these users would be prepared to use our tools. A conservative estimate for this area of the market would therefore be </w:t>
+        <w:t xml:space="preserve">, a similar company providing trading tools online, reported an estimated 17m monthly active users. According to our survey, </w:t>
+      </w:r>
+      <w:r>
+        <w:rPr>
+          <w:rFonts w:ascii="Times New Roman" w:hAnsi="Times New Roman" w:cs="Times New Roman"/>
+        </w:rPr>
+        <w:t>7</w:t>
+      </w:r>
+      <w:r>
+        <w:rPr>
+          <w:rFonts w:ascii="Times New Roman" w:hAnsi="Times New Roman" w:cs="Times New Roman"/>
+        </w:rPr>
+        <w:t xml:space="preserve">0% of these users would be prepared to use our tools. A conservative estimate for this area of the market would therefore be </w:t>
       </w:r>
       <w:r>
         <w:rPr>
@@ -1604,6 +1758,7 @@
         <w:rPr>
           <w:rFonts w:ascii="Times New Roman" w:hAnsi="Times New Roman" w:cs="Times New Roman"/>
         </w:rPr>
+        <w:lastRenderedPageBreak/>
         <w:t>Our product uses a</w:t>
       </w:r>
       <w:r>
@@ -1782,7 +1937,6 @@
         <w:rPr>
           <w:rFonts w:ascii="Times New Roman" w:hAnsi="Times New Roman" w:cs="Times New Roman"/>
         </w:rPr>
-        <w:lastRenderedPageBreak/>
         <w:t>Many individuals lack the time, effort, and resources to perform any analysis or forecasting on financial data before making their trades. When they do perform analysis, it is often</w:t>
       </w:r>
       <w:r>
@@ -2369,7 +2523,6 @@
       <w:pPr>
         <w:rPr>
           <w:rFonts w:ascii="Times New Roman" w:hAnsi="Times New Roman" w:cs="Times New Roman"/>
-          <w:lang w:val="en-US"/>
         </w:rPr>
       </w:pPr>
       <w:r>
@@ -2413,6 +2566,12 @@
           <w:rFonts w:ascii="Times New Roman" w:hAnsi="Times New Roman" w:cs="Times New Roman"/>
         </w:rPr>
         <w:t>initial release.</w:t>
+      </w:r>
+      <w:r>
+        <w:rPr>
+          <w:rFonts w:ascii="Times New Roman" w:hAnsi="Times New Roman" w:cs="Times New Roman"/>
+        </w:rPr>
+        <w:t xml:space="preserve"> Series A, B, and C funding rounds will be launched when it is necessary to raise more capital.</w:t>
       </w:r>
     </w:p>
     <w:p>
@@ -2433,6 +2592,7 @@
           <w:sz w:val="24"/>
           <w:szCs w:val="24"/>
         </w:rPr>
+        <w:lastRenderedPageBreak/>
         <w:t>Pricing</w:t>
       </w:r>
     </w:p>
@@ -2601,7 +2761,6 @@
           <w:sz w:val="24"/>
           <w:szCs w:val="24"/>
         </w:rPr>
-        <w:lastRenderedPageBreak/>
         <w:t>Revenue Projections</w:t>
       </w:r>
     </w:p>
@@ -2951,69 +3110,6 @@
       <w:pPr>
         <w:rPr>
           <w:rFonts w:ascii="Times New Roman" w:hAnsi="Times New Roman" w:cs="Times New Roman"/>
-        </w:rPr>
-      </w:pPr>
-    </w:p>
-    <w:p>
-      <w:pPr>
-        <w:rPr>
-          <w:rFonts w:ascii="Times New Roman" w:hAnsi="Times New Roman" w:cs="Times New Roman"/>
-        </w:rPr>
-      </w:pPr>
-    </w:p>
-    <w:p>
-      <w:pPr>
-        <w:rPr>
-          <w:rFonts w:ascii="Times New Roman" w:hAnsi="Times New Roman" w:cs="Times New Roman"/>
-        </w:rPr>
-      </w:pPr>
-    </w:p>
-    <w:p>
-      <w:pPr>
-        <w:rPr>
-          <w:rFonts w:ascii="Times New Roman" w:hAnsi="Times New Roman" w:cs="Times New Roman"/>
-        </w:rPr>
-      </w:pPr>
-    </w:p>
-    <w:p>
-      <w:pPr>
-        <w:rPr>
-          <w:rFonts w:ascii="Times New Roman" w:hAnsi="Times New Roman" w:cs="Times New Roman"/>
-        </w:rPr>
-      </w:pPr>
-    </w:p>
-    <w:p>
-      <w:pPr>
-        <w:rPr>
-          <w:rFonts w:ascii="Times New Roman" w:hAnsi="Times New Roman" w:cs="Times New Roman"/>
-        </w:rPr>
-      </w:pPr>
-    </w:p>
-    <w:p>
-      <w:pPr>
-        <w:rPr>
-          <w:rFonts w:ascii="Times New Roman" w:hAnsi="Times New Roman" w:cs="Times New Roman"/>
-        </w:rPr>
-      </w:pPr>
-    </w:p>
-    <w:p>
-      <w:pPr>
-        <w:rPr>
-          <w:rFonts w:ascii="Times New Roman" w:hAnsi="Times New Roman" w:cs="Times New Roman"/>
-        </w:rPr>
-      </w:pPr>
-    </w:p>
-    <w:p>
-      <w:pPr>
-        <w:rPr>
-          <w:rFonts w:ascii="Times New Roman" w:hAnsi="Times New Roman" w:cs="Times New Roman"/>
-        </w:rPr>
-      </w:pPr>
-    </w:p>
-    <w:p>
-      <w:pPr>
-        <w:rPr>
-          <w:rFonts w:ascii="Times New Roman" w:hAnsi="Times New Roman" w:cs="Times New Roman"/>
           <w:lang w:val="en-US"/>
         </w:rPr>
       </w:pPr>
@@ -3036,6 +3132,7 @@
           <w:sz w:val="32"/>
           <w:szCs w:val="32"/>
         </w:rPr>
+        <w:lastRenderedPageBreak/>
         <w:t>Appendix A</w:t>
       </w:r>
     </w:p>
@@ -3082,7 +3179,7 @@
             <v:imagedata r:id="rId7" o:title=""/>
             <w10:wrap type="tight"/>
           </v:shape>
-          <o:OLEObject Type="Embed" ProgID="AcroExch.Document.DC" ShapeID="_x0000_s1034" DrawAspect="Content" ObjectID="_1678088004" r:id="rId8"/>
+          <o:OLEObject Type="Embed" ProgID="AcroExch.Document.DC" ShapeID="_x0000_s1034" DrawAspect="Content" ObjectID="_1678094336" r:id="rId8"/>
         </w:object>
       </w:r>
       <w:r>
@@ -3395,39 +3492,39 @@
           <w:b/>
           <w:bCs/>
         </w:rPr>
+        <w:t>Total</w:t>
+      </w:r>
+      <w:r>
+        <w:rPr>
+          <w:rFonts w:ascii="Times New Roman" w:hAnsi="Times New Roman" w:cs="Times New Roman"/>
+        </w:rPr>
+        <w:t xml:space="preserve"> = </w:t>
+      </w:r>
+      <w:r>
+        <w:rPr>
+          <w:rFonts w:ascii="Times New Roman" w:hAnsi="Times New Roman" w:cs="Times New Roman"/>
+          <w:lang w:val="en-US"/>
+        </w:rPr>
+        <w:t>£</w:t>
+      </w:r>
+      <w:r>
+        <w:rPr>
+          <w:rFonts w:ascii="Times New Roman" w:hAnsi="Times New Roman" w:cs="Times New Roman"/>
+        </w:rPr>
+        <w:t>6,768,000 + £10,152,000 + £374,886,288p = £17,294,886.288p per annum</w:t>
+      </w:r>
+    </w:p>
+    <w:p>
+      <w:pPr>
+        <w:rPr>
+          <w:rFonts w:ascii="Times New Roman" w:hAnsi="Times New Roman" w:cs="Times New Roman"/>
+        </w:rPr>
+      </w:pPr>
+      <w:r>
+        <w:rPr>
+          <w:rFonts w:ascii="Times New Roman" w:hAnsi="Times New Roman" w:cs="Times New Roman"/>
+        </w:rPr>
         <w:lastRenderedPageBreak/>
-        <w:t>Total</w:t>
-      </w:r>
-      <w:r>
-        <w:rPr>
-          <w:rFonts w:ascii="Times New Roman" w:hAnsi="Times New Roman" w:cs="Times New Roman"/>
-        </w:rPr>
-        <w:t xml:space="preserve"> = </w:t>
-      </w:r>
-      <w:r>
-        <w:rPr>
-          <w:rFonts w:ascii="Times New Roman" w:hAnsi="Times New Roman" w:cs="Times New Roman"/>
-          <w:lang w:val="en-US"/>
-        </w:rPr>
-        <w:t>£</w:t>
-      </w:r>
-      <w:r>
-        <w:rPr>
-          <w:rFonts w:ascii="Times New Roman" w:hAnsi="Times New Roman" w:cs="Times New Roman"/>
-        </w:rPr>
-        <w:t>6,768,000 + £10,152,000 + £374,886,288p = £17,294,886.288p per annum</w:t>
-      </w:r>
-    </w:p>
-    <w:p>
-      <w:pPr>
-        <w:rPr>
-          <w:rFonts w:ascii="Times New Roman" w:hAnsi="Times New Roman" w:cs="Times New Roman"/>
-        </w:rPr>
-      </w:pPr>
-      <w:r>
-        <w:rPr>
-          <w:rFonts w:ascii="Times New Roman" w:hAnsi="Times New Roman" w:cs="Times New Roman"/>
-        </w:rPr>
         <w:t>First year = 10% of £17,294,886.288</w:t>
       </w:r>
       <w:r>
@@ -3498,6 +3595,8 @@
       <w:pPr>
         <w:rPr>
           <w:rFonts w:ascii="Times New Roman" w:hAnsi="Times New Roman" w:cs="Times New Roman"/>
+          <w:b/>
+          <w:bCs/>
           <w:sz w:val="32"/>
           <w:szCs w:val="32"/>
         </w:rPr>
@@ -3521,6 +3620,27 @@
           <w:szCs w:val="32"/>
         </w:rPr>
         <w:t>B</w:t>
+      </w:r>
+    </w:p>
+    <w:p>
+      <w:pPr>
+        <w:rPr>
+          <w:rFonts w:ascii="Times New Roman" w:hAnsi="Times New Roman" w:cs="Times New Roman"/>
+          <w:b/>
+          <w:bCs/>
+          <w:sz w:val="28"/>
+          <w:szCs w:val="28"/>
+        </w:rPr>
+      </w:pPr>
+      <w:r>
+        <w:rPr>
+          <w:rFonts w:ascii="Times New Roman" w:hAnsi="Times New Roman" w:cs="Times New Roman"/>
+          <w:b/>
+          <w:bCs/>
+          <w:sz w:val="28"/>
+          <w:szCs w:val="28"/>
+        </w:rPr>
+        <w:t>References</w:t>
       </w:r>
     </w:p>
     <w:p>

</xml_diff>